<commit_message>
update to domain products and High level description
</commit_message>
<xml_diff>
--- a/MILESTONE 1/NPeronDomainProducts.docx
+++ b/MILESTONE 1/NPeronDomainProducts.docx
@@ -1,6 +1,6 @@
 
 <file path=word/document.xml><?xml version="1.0" encoding="utf-8"?>
-<w:document xmlns:wpc="http://schemas.microsoft.com/office/word/2010/wordprocessingCanvas" xmlns:cx="http://schemas.microsoft.com/office/drawing/2014/chartex" xmlns:cx1="http://schemas.microsoft.com/office/drawing/2015/9/8/chartex" xmlns:cx2="http://schemas.microsoft.com/office/drawing/2015/10/21/chartex" xmlns:cx3="http://schemas.microsoft.com/office/drawing/2016/5/9/chartex" xmlns:cx4="http://schemas.microsoft.com/office/drawing/2016/5/10/chartex" xmlns:cx5="http://schemas.microsoft.com/office/drawing/2016/5/11/chartex" xmlns:cx6="http://schemas.microsoft.com/office/drawing/2016/5/12/chartex" xmlns:cx7="http://schemas.microsoft.com/office/drawing/2016/5/13/chartex" xmlns:cx8="http://schemas.microsoft.com/office/drawing/2016/5/14/chartex" xmlns:mc="http://schemas.openxmlformats.org/markup-compatibility/2006" xmlns:aink="http://schemas.microsoft.com/office/drawing/2016/ink" xmlns:am3d="http://schemas.microsoft.com/office/drawing/2017/model3d" xmlns:o="urn:schemas-microsoft-com:office:office" xmlns:r="http://schemas.openxmlformats.org/officeDocument/2006/relationships" xmlns:m="http://schemas.openxmlformats.org/officeDocument/2006/math" xmlns:v="urn:schemas-microsoft-com:vml" xmlns:wp14="http://schemas.microsoft.com/office/word/2010/wordprocessingDrawing" xmlns:wp="http://schemas.openxmlformats.org/drawingml/2006/wordprocessingDrawing" xmlns:w10="urn:schemas-microsoft-com:office:word" xmlns:w="http://schemas.openxmlformats.org/wordprocessingml/2006/main" xmlns:w14="http://schemas.microsoft.com/office/word/2010/wordml" xmlns:w15="http://schemas.microsoft.com/office/word/2012/wordml" xmlns:w16cex="http://schemas.microsoft.com/office/word/2018/wordml/cex" xmlns:w16cid="http://schemas.microsoft.com/office/word/2016/wordml/cid" xmlns:w16="http://schemas.microsoft.com/office/word/2018/wordml" xmlns:w16se="http://schemas.microsoft.com/office/word/2015/wordml/symex" xmlns:wpg="http://schemas.microsoft.com/office/word/2010/wordprocessingGroup" xmlns:wpi="http://schemas.microsoft.com/office/word/2010/wordprocessingInk" xmlns:wne="http://schemas.microsoft.com/office/word/2006/wordml" xmlns:wps="http://schemas.microsoft.com/office/word/2010/wordprocessingShape" mc:Ignorable="w14 w15 w16se w16cid w16 w16cex wp14">
+<w:document xmlns:wpc="http://schemas.microsoft.com/office/word/2010/wordprocessingCanvas" xmlns:cx="http://schemas.microsoft.com/office/drawing/2014/chartex" xmlns:cx1="http://schemas.microsoft.com/office/drawing/2015/9/8/chartex" xmlns:cx2="http://schemas.microsoft.com/office/drawing/2015/10/21/chartex" xmlns:cx3="http://schemas.microsoft.com/office/drawing/2016/5/9/chartex" xmlns:cx4="http://schemas.microsoft.com/office/drawing/2016/5/10/chartex" xmlns:cx5="http://schemas.microsoft.com/office/drawing/2016/5/11/chartex" xmlns:cx6="http://schemas.microsoft.com/office/drawing/2016/5/12/chartex" xmlns:cx7="http://schemas.microsoft.com/office/drawing/2016/5/13/chartex" xmlns:cx8="http://schemas.microsoft.com/office/drawing/2016/5/14/chartex" xmlns:mc="http://schemas.openxmlformats.org/markup-compatibility/2006" xmlns:aink="http://schemas.microsoft.com/office/drawing/2016/ink" xmlns:am3d="http://schemas.microsoft.com/office/drawing/2017/model3d" xmlns:o="urn:schemas-microsoft-com:office:office" xmlns:r="http://schemas.openxmlformats.org/officeDocument/2006/relationships" xmlns:m="http://schemas.openxmlformats.org/officeDocument/2006/math" xmlns:v="urn:schemas-microsoft-com:vml" xmlns:wp14="http://schemas.microsoft.com/office/word/2010/wordprocessingDrawing" xmlns:wp="http://schemas.openxmlformats.org/drawingml/2006/wordprocessingDrawing" xmlns:w10="urn:schemas-microsoft-com:office:word" xmlns:w="http://schemas.openxmlformats.org/wordprocessingml/2006/main" xmlns:w14="http://schemas.microsoft.com/office/word/2010/wordml" xmlns:w15="http://schemas.microsoft.com/office/word/2012/wordml" xmlns:w16cid="http://schemas.microsoft.com/office/word/2016/wordml/cid" xmlns:w16se="http://schemas.microsoft.com/office/word/2015/wordml/symex" xmlns:wpg="http://schemas.microsoft.com/office/word/2010/wordprocessingGroup" xmlns:wpi="http://schemas.microsoft.com/office/word/2010/wordprocessingInk" xmlns:wne="http://schemas.microsoft.com/office/word/2006/wordml" xmlns:wps="http://schemas.microsoft.com/office/word/2010/wordprocessingShape" mc:Ignorable="w14 w15 w16se w16cid wp14">
   <w:body>
     <w:p>
       <w:pPr>
@@ -169,15 +169,7 @@
         <w:t xml:space="preserve"> sport. What makes this </w:t>
       </w:r>
       <w:r>
-        <w:t xml:space="preserve">sport COVID safe, </w:t>
-      </w:r>
-      <w:proofErr w:type="spellStart"/>
-      <w:r>
-        <w:t>well</w:t>
-      </w:r>
-      <w:proofErr w:type="spellEnd"/>
-      <w:r>
-        <w:t xml:space="preserve"> let me tell you. Every fencer must wear a mask and </w:t>
+        <w:t xml:space="preserve">sport COVID safe, well let me tell you. Every fencer must wear a mask and </w:t>
       </w:r>
       <w:r>
         <w:t xml:space="preserve">actively stays six feet apart because they don’t what to get stabbed. Okay, no one gets stabbed, but </w:t>
@@ -209,20 +201,15 @@
         <w:spacing w:line="480" w:lineRule="auto"/>
       </w:pPr>
       <w:r>
-        <w:br w:type="page"/>
-      </w:r>
-    </w:p>
-    <w:p>
-      <w:r>
         <w:rPr>
           <w:b/>
           <w:bCs/>
         </w:rPr>
-        <w:lastRenderedPageBreak/>
         <w:t>High-Level Description of Features and Functionality</w:t>
       </w:r>
-    </w:p>
-    <w:p/>
+      <w:bookmarkStart w:id="0" w:name="_GoBack"/>
+      <w:bookmarkEnd w:id="0"/>
+    </w:p>
     <w:p>
       <w:r>
         <w:tab/>
@@ -242,7 +229,7 @@
 </file>
 
 <file path=word/styles.xml><?xml version="1.0" encoding="utf-8"?>
-<w:styles xmlns:mc="http://schemas.openxmlformats.org/markup-compatibility/2006" xmlns:r="http://schemas.openxmlformats.org/officeDocument/2006/relationships" xmlns:w="http://schemas.openxmlformats.org/wordprocessingml/2006/main" xmlns:w14="http://schemas.microsoft.com/office/word/2010/wordml" xmlns:w15="http://schemas.microsoft.com/office/word/2012/wordml" xmlns:w16cex="http://schemas.microsoft.com/office/word/2018/wordml/cex" xmlns:w16cid="http://schemas.microsoft.com/office/word/2016/wordml/cid" xmlns:w16="http://schemas.microsoft.com/office/word/2018/wordml" xmlns:w16se="http://schemas.microsoft.com/office/word/2015/wordml/symex" mc:Ignorable="w14 w15 w16se w16cid w16 w16cex">
+<w:styles xmlns:mc="http://schemas.openxmlformats.org/markup-compatibility/2006" xmlns:r="http://schemas.openxmlformats.org/officeDocument/2006/relationships" xmlns:w="http://schemas.openxmlformats.org/wordprocessingml/2006/main" xmlns:w14="http://schemas.microsoft.com/office/word/2010/wordml" xmlns:w15="http://schemas.microsoft.com/office/word/2012/wordml" xmlns:w16cid="http://schemas.microsoft.com/office/word/2016/wordml/cid" xmlns:w16se="http://schemas.microsoft.com/office/word/2015/wordml/symex" mc:Ignorable="w14 w15 w16se w16cid">
   <w:docDefaults>
     <w:rPrDefault>
       <w:rPr>
@@ -958,6 +945,21 @@
 </file>
 
 <file path=customXml/item1.xml><?xml version="1.0" encoding="utf-8"?>
+<p:properties xmlns:p="http://schemas.microsoft.com/office/2006/metadata/properties" xmlns:xsi="http://www.w3.org/2001/XMLSchema-instance" xmlns:pc="http://schemas.microsoft.com/office/infopath/2007/PartnerControls">
+  <documentManagement/>
+</p:properties>
+</file>
+
+<file path=customXml/item2.xml><?xml version="1.0" encoding="utf-8"?>
+<?mso-contentType ?>
+<FormTemplates xmlns="http://schemas.microsoft.com/sharepoint/v3/contenttype/forms">
+  <Display>DocumentLibraryForm</Display>
+  <Edit>DocumentLibraryForm</Edit>
+  <New>DocumentLibraryForm</New>
+</FormTemplates>
+</file>
+
+<file path=customXml/item3.xml><?xml version="1.0" encoding="utf-8"?>
 <ct:contentTypeSchema xmlns:ct="http://schemas.microsoft.com/office/2006/metadata/contentType" xmlns:ma="http://schemas.microsoft.com/office/2006/metadata/properties/metaAttributes" ct:_="" ma:_="" ma:contentTypeName="Document" ma:contentTypeID="0x010100DC97A87E7B5630489B10A1541DB21918" ma:contentTypeVersion="10" ma:contentTypeDescription="Create a new document." ma:contentTypeScope="" ma:versionID="889af381aadcc95d5f547752ebb0103e">
   <xsd:schema xmlns:xsd="http://www.w3.org/2001/XMLSchema" xmlns:xs="http://www.w3.org/2001/XMLSchema" xmlns:p="http://schemas.microsoft.com/office/2006/metadata/properties" xmlns:ns3="f938f408-9e73-42e5-b3eb-7552fa4dce3c" targetNamespace="http://schemas.microsoft.com/office/2006/metadata/properties" ma:root="true" ma:fieldsID="aa34ad3eed150079304ec43fcfed3799" ns3:_="">
     <xsd:import namespace="f938f408-9e73-42e5-b3eb-7552fa4dce3c"/>
@@ -1141,26 +1143,28 @@
 </ct:contentTypeSchema>
 </file>
 
-<file path=customXml/item2.xml><?xml version="1.0" encoding="utf-8"?>
-<?mso-contentType ?>
-<FormTemplates xmlns="http://schemas.microsoft.com/sharepoint/v3/contenttype/forms">
-  <Display>DocumentLibraryForm</Display>
-  <Edit>DocumentLibraryForm</Edit>
-  <New>DocumentLibraryForm</New>
-</FormTemplates>
-</file>
-
-<file path=customXml/item3.xml><?xml version="1.0" encoding="utf-8"?>
-<p:properties xmlns:p="http://schemas.microsoft.com/office/2006/metadata/properties" xmlns:xsi="http://www.w3.org/2001/XMLSchema-instance" xmlns:pc="http://schemas.microsoft.com/office/infopath/2007/PartnerControls">
-  <documentManagement/>
-</p:properties>
-</file>
-
 <file path=customXml/item4.xml><?xml version="1.0" encoding="utf-8"?>
 <b:Sources xmlns:b="http://schemas.openxmlformats.org/officeDocument/2006/bibliography" xmlns="http://schemas.openxmlformats.org/officeDocument/2006/bibliography" SelectedStyle="\APASixthEditionOfficeOnline.xsl" StyleName="APA" Version="6"/>
 </file>
 
 <file path=customXml/itemProps1.xml><?xml version="1.0" encoding="utf-8"?>
+<ds:datastoreItem xmlns:ds="http://schemas.openxmlformats.org/officeDocument/2006/customXml" ds:itemID="{E0A0B008-A8F8-40CF-BD41-A0DE315E1989}">
+  <ds:schemaRefs>
+    <ds:schemaRef ds:uri="http://schemas.microsoft.com/office/2006/metadata/properties"/>
+    <ds:schemaRef ds:uri="http://schemas.microsoft.com/office/infopath/2007/PartnerControls"/>
+  </ds:schemaRefs>
+</ds:datastoreItem>
+</file>
+
+<file path=customXml/itemProps2.xml><?xml version="1.0" encoding="utf-8"?>
+<ds:datastoreItem xmlns:ds="http://schemas.openxmlformats.org/officeDocument/2006/customXml" ds:itemID="{104A3D84-ED7C-4046-AD92-B3F776A79F29}">
+  <ds:schemaRefs>
+    <ds:schemaRef ds:uri="http://schemas.microsoft.com/sharepoint/v3/contenttype/forms"/>
+  </ds:schemaRefs>
+</ds:datastoreItem>
+</file>
+
+<file path=customXml/itemProps3.xml><?xml version="1.0" encoding="utf-8"?>
 <ds:datastoreItem xmlns:ds="http://schemas.openxmlformats.org/officeDocument/2006/customXml" ds:itemID="{688A24CA-4F20-4149-9615-8C9C6EFAE0E0}">
   <ds:schemaRefs>
     <ds:schemaRef ds:uri="http://schemas.microsoft.com/office/2006/metadata/contentType"/>
@@ -1178,25 +1182,8 @@
 </ds:datastoreItem>
 </file>
 
-<file path=customXml/itemProps2.xml><?xml version="1.0" encoding="utf-8"?>
-<ds:datastoreItem xmlns:ds="http://schemas.openxmlformats.org/officeDocument/2006/customXml" ds:itemID="{104A3D84-ED7C-4046-AD92-B3F776A79F29}">
-  <ds:schemaRefs>
-    <ds:schemaRef ds:uri="http://schemas.microsoft.com/sharepoint/v3/contenttype/forms"/>
-  </ds:schemaRefs>
-</ds:datastoreItem>
-</file>
-
-<file path=customXml/itemProps3.xml><?xml version="1.0" encoding="utf-8"?>
-<ds:datastoreItem xmlns:ds="http://schemas.openxmlformats.org/officeDocument/2006/customXml" ds:itemID="{E0A0B008-A8F8-40CF-BD41-A0DE315E1989}">
-  <ds:schemaRefs>
-    <ds:schemaRef ds:uri="http://schemas.microsoft.com/office/2006/metadata/properties"/>
-    <ds:schemaRef ds:uri="http://schemas.microsoft.com/office/infopath/2007/PartnerControls"/>
-  </ds:schemaRefs>
-</ds:datastoreItem>
-</file>
-
 <file path=customXml/itemProps4.xml><?xml version="1.0" encoding="utf-8"?>
-<ds:datastoreItem xmlns:ds="http://schemas.openxmlformats.org/officeDocument/2006/customXml" ds:itemID="{878C2027-3C91-4763-A65C-4C8C6CCCC5B5}">
+<ds:datastoreItem xmlns:ds="http://schemas.openxmlformats.org/officeDocument/2006/customXml" ds:itemID="{7017A126-D1D1-4D70-97D3-A2E75464D064}">
   <ds:schemaRefs>
     <ds:schemaRef ds:uri="http://schemas.openxmlformats.org/officeDocument/2006/bibliography"/>
   </ds:schemaRefs>

</xml_diff>